<commit_message>
8/7 add ENV & pygame
</commit_message>
<xml_diff>
--- a/Document/concept.docx
+++ b/Document/concept.docx
@@ -130,7 +130,7 @@
       <w:pPr>
         <w:spacing w:line="276" w:lineRule="auto"/>
         <w:rPr>
-          <w:rFonts w:asciiTheme="minorHAnsi" w:hAnsiTheme="minorHAnsi" w:hint="eastAsia"/>
+          <w:rFonts w:asciiTheme="minorHAnsi" w:hAnsiTheme="minorHAnsi"/>
           <w:b w:val="0"/>
           <w:bCs w:val="0"/>
           <w:sz w:val="24"/>
@@ -362,7 +362,7 @@
       <w:pPr>
         <w:spacing w:line="276" w:lineRule="auto"/>
         <w:rPr>
-          <w:rFonts w:asciiTheme="minorHAnsi" w:hAnsiTheme="minorHAnsi" w:hint="eastAsia"/>
+          <w:rFonts w:asciiTheme="minorHAnsi" w:hAnsiTheme="minorHAnsi"/>
           <w:b w:val="0"/>
           <w:bCs w:val="0"/>
           <w:sz w:val="24"/>
@@ -408,7 +408,7 @@
       <w:pPr>
         <w:spacing w:line="276" w:lineRule="auto"/>
         <w:rPr>
-          <w:rFonts w:asciiTheme="minorHAnsi" w:hAnsiTheme="minorHAnsi" w:hint="eastAsia"/>
+          <w:rFonts w:asciiTheme="minorHAnsi" w:hAnsiTheme="minorHAnsi"/>
           <w:b w:val="0"/>
           <w:bCs w:val="0"/>
           <w:sz w:val="24"/>
@@ -476,16 +476,88 @@
           <w:sz w:val="28"/>
           <w:szCs w:val="28"/>
         </w:rPr>
-        <w:t>著重在建</w:t>
-      </w:r>
-      <w:r>
-        <w:rPr>
-          <w:rFonts w:asciiTheme="minorHAnsi" w:hAnsiTheme="minorHAnsi"/>
+        <w:t>著重在</w:t>
+      </w:r>
+      <w:r>
+        <w:rPr>
+          <w:rFonts w:asciiTheme="minorHAnsi" w:hAnsiTheme="minorHAnsi" w:hint="eastAsia"/>
           <w:color w:val="FF0000"/>
           <w:sz w:val="28"/>
           <w:szCs w:val="28"/>
         </w:rPr>
-        <w:t>prompt</w:t>
+        <w:t>從</w:t>
+      </w:r>
+      <w:r>
+        <w:rPr>
+          <w:rFonts w:asciiTheme="minorHAnsi" w:hAnsiTheme="minorHAnsi"/>
+          <w:color w:val="FF0000"/>
+          <w:sz w:val="28"/>
+          <w:szCs w:val="28"/>
+        </w:rPr>
+        <w:t>slid</w:t>
+      </w:r>
+      <w:r>
+        <w:rPr>
+          <w:rFonts w:asciiTheme="minorHAnsi" w:hAnsiTheme="minorHAnsi" w:hint="eastAsia"/>
+          <w:color w:val="FF0000"/>
+          <w:sz w:val="28"/>
+          <w:szCs w:val="28"/>
+        </w:rPr>
+        <w:t>上抓資料，並</w:t>
+      </w:r>
+      <w:r>
+        <w:rPr>
+          <w:rFonts w:asciiTheme="minorHAnsi" w:hAnsiTheme="minorHAnsi" w:hint="eastAsia"/>
+          <w:color w:val="FF0000"/>
+          <w:sz w:val="28"/>
+          <w:szCs w:val="28"/>
+        </w:rPr>
+        <w:t>建</w:t>
+      </w:r>
+      <w:r>
+        <w:rPr>
+          <w:rFonts w:asciiTheme="minorHAnsi" w:hAnsiTheme="minorHAnsi" w:hint="eastAsia"/>
+          <w:color w:val="FF0000"/>
+          <w:sz w:val="28"/>
+          <w:szCs w:val="28"/>
+        </w:rPr>
+        <w:t>立</w:t>
+      </w:r>
+      <w:r>
+        <w:rPr>
+          <w:rFonts w:asciiTheme="minorHAnsi" w:hAnsiTheme="minorHAnsi" w:hint="eastAsia"/>
+          <w:color w:val="FF0000"/>
+          <w:sz w:val="28"/>
+          <w:szCs w:val="28"/>
+        </w:rPr>
+        <w:t>p</w:t>
+      </w:r>
+      <w:r>
+        <w:rPr>
+          <w:rFonts w:asciiTheme="minorHAnsi" w:hAnsiTheme="minorHAnsi"/>
+          <w:color w:val="FF0000"/>
+          <w:sz w:val="28"/>
+          <w:szCs w:val="28"/>
+        </w:rPr>
+        <w:t>rompt</w:t>
+      </w:r>
+      <w:r>
+        <w:rPr>
+          <w:rFonts w:asciiTheme="minorHAnsi" w:hAnsiTheme="minorHAnsi" w:hint="eastAsia"/>
+          <w:color w:val="FF0000"/>
+          <w:sz w:val="28"/>
+          <w:szCs w:val="28"/>
+        </w:rPr>
+        <w:t>傳給</w:t>
+      </w:r>
+      <w:r>
+        <w:rPr>
+          <w:rFonts w:asciiTheme="minorHAnsi" w:hAnsiTheme="minorHAnsi"/>
+          <w:color w:val="FF0000"/>
+          <w:sz w:val="28"/>
+          <w:szCs w:val="28"/>
+        </w:rPr>
+        <w:t>GPT</w:t>
       </w:r>
     </w:p>
     <w:p>
@@ -495,7 +567,7 @@
         </w:tabs>
         <w:spacing w:line="276" w:lineRule="auto"/>
         <w:rPr>
-          <w:rFonts w:asciiTheme="minorHAnsi" w:hAnsiTheme="minorHAnsi" w:hint="eastAsia"/>
+          <w:rFonts w:asciiTheme="minorHAnsi" w:hAnsiTheme="minorHAnsi"/>
           <w:sz w:val="28"/>
           <w:szCs w:val="28"/>
         </w:rPr>
@@ -788,248 +860,273 @@
         </w:rPr>
         <w:t>prompt</w:t>
       </w:r>
-    </w:p>
-    <w:p>
-      <w:pPr>
-        <w:spacing w:line="276" w:lineRule="auto"/>
-        <w:rPr>
-          <w:rFonts w:asciiTheme="minorHAnsi" w:hAnsiTheme="minorHAnsi" w:hint="eastAsia"/>
-          <w:sz w:val="24"/>
-          <w:szCs w:val="24"/>
-        </w:rPr>
-      </w:pPr>
-    </w:p>
-    <w:p>
-      <w:pPr>
-        <w:spacing w:line="276" w:lineRule="auto"/>
-        <w:rPr>
-          <w:rFonts w:asciiTheme="minorHAnsi" w:hAnsiTheme="minorHAnsi"/>
-          <w:b w:val="0"/>
-          <w:bCs w:val="0"/>
-          <w:sz w:val="24"/>
-          <w:szCs w:val="24"/>
-        </w:rPr>
-      </w:pPr>
-      <w:r>
-        <w:rPr>
-          <w:rFonts w:asciiTheme="minorHAnsi" w:hAnsiTheme="minorHAnsi" w:hint="eastAsia"/>
-          <w:b w:val="0"/>
-          <w:bCs w:val="0"/>
-          <w:sz w:val="24"/>
-          <w:szCs w:val="24"/>
-        </w:rPr>
-        <w:t>優化</w:t>
-      </w:r>
-      <w:r>
-        <w:rPr>
-          <w:rFonts w:asciiTheme="minorHAnsi" w:hAnsiTheme="minorHAnsi"/>
-          <w:b w:val="0"/>
-          <w:bCs w:val="0"/>
-          <w:sz w:val="24"/>
-          <w:szCs w:val="24"/>
-        </w:rPr>
-        <w:t>Part 1</w:t>
-      </w:r>
-      <w:r>
-        <w:rPr>
-          <w:rFonts w:asciiTheme="minorHAnsi" w:hAnsiTheme="minorHAnsi" w:hint="eastAsia"/>
-          <w:b w:val="0"/>
-          <w:bCs w:val="0"/>
-          <w:sz w:val="24"/>
-          <w:szCs w:val="24"/>
-        </w:rPr>
-        <w:t>的</w:t>
-      </w:r>
-      <w:r>
-        <w:rPr>
-          <w:rFonts w:asciiTheme="minorHAnsi" w:hAnsiTheme="minorHAnsi"/>
-          <w:b w:val="0"/>
-          <w:bCs w:val="0"/>
-          <w:sz w:val="24"/>
-          <w:szCs w:val="24"/>
-        </w:rPr>
-        <w:t xml:space="preserve"> </w:t>
-      </w:r>
-      <w:r>
-        <w:rPr>
-          <w:rFonts w:asciiTheme="minorHAnsi" w:hAnsiTheme="minorHAnsi" w:hint="eastAsia"/>
-          <w:b w:val="0"/>
-          <w:bCs w:val="0"/>
-          <w:sz w:val="24"/>
-          <w:szCs w:val="24"/>
-        </w:rPr>
-        <w:t>p</w:t>
-      </w:r>
-      <w:r>
-        <w:rPr>
-          <w:rFonts w:asciiTheme="minorHAnsi" w:hAnsiTheme="minorHAnsi"/>
-          <w:b w:val="0"/>
-          <w:bCs w:val="0"/>
-          <w:sz w:val="24"/>
-          <w:szCs w:val="24"/>
-        </w:rPr>
-        <w:t>rompt</w:t>
-      </w:r>
-      <w:r>
-        <w:rPr>
-          <w:rFonts w:asciiTheme="minorHAnsi" w:hAnsiTheme="minorHAnsi" w:hint="eastAsia"/>
-          <w:b w:val="0"/>
-          <w:bCs w:val="0"/>
-          <w:sz w:val="24"/>
-          <w:szCs w:val="24"/>
-        </w:rPr>
-        <w:t xml:space="preserve"> </w:t>
-      </w:r>
-      <w:r>
-        <w:rPr>
-          <w:rFonts w:asciiTheme="minorHAnsi" w:hAnsiTheme="minorHAnsi"/>
-          <w:b w:val="0"/>
-          <w:bCs w:val="0"/>
-          <w:sz w:val="24"/>
-          <w:szCs w:val="24"/>
-        </w:rPr>
-        <w:t xml:space="preserve"> </w:t>
-      </w:r>
-      <w:r>
-        <w:rPr>
-          <w:rFonts w:asciiTheme="minorHAnsi" w:hAnsiTheme="minorHAnsi"/>
-          <w:b w:val="0"/>
-          <w:bCs w:val="0"/>
-          <w:sz w:val="24"/>
-          <w:szCs w:val="24"/>
-        </w:rPr>
-        <w:t xml:space="preserve">– </w:t>
-      </w:r>
-      <w:r>
-        <w:rPr>
-          <w:rFonts w:asciiTheme="minorHAnsi" w:hAnsiTheme="minorHAnsi"/>
-          <w:b w:val="0"/>
-          <w:bCs w:val="0"/>
-          <w:sz w:val="24"/>
-          <w:szCs w:val="24"/>
-        </w:rPr>
-        <w:t xml:space="preserve"> </w:t>
-      </w:r>
-      <w:r>
-        <w:rPr>
-          <w:rFonts w:asciiTheme="minorHAnsi" w:hAnsiTheme="minorHAnsi" w:hint="eastAsia"/>
-          <w:b w:val="0"/>
-          <w:bCs w:val="0"/>
-          <w:sz w:val="24"/>
-          <w:szCs w:val="24"/>
-        </w:rPr>
-        <w:t>利用</w:t>
-      </w:r>
-      <w:r>
-        <w:rPr>
-          <w:rFonts w:asciiTheme="minorHAnsi" w:hAnsiTheme="minorHAnsi"/>
-          <w:b w:val="0"/>
-          <w:bCs w:val="0"/>
-          <w:sz w:val="24"/>
-          <w:szCs w:val="24"/>
-        </w:rPr>
-        <w:t>MLP MODEL (</w:t>
-      </w:r>
-      <w:r>
-        <w:rPr>
-          <w:rFonts w:asciiTheme="minorHAnsi" w:hAnsiTheme="minorHAnsi"/>
-          <w:b w:val="0"/>
-          <w:bCs w:val="0"/>
-          <w:color w:val="FF0000"/>
-          <w:sz w:val="24"/>
-          <w:szCs w:val="24"/>
-        </w:rPr>
-        <w:t>stable_baselines3</w:t>
-      </w:r>
-      <w:r>
-        <w:rPr>
-          <w:rFonts w:asciiTheme="minorHAnsi" w:hAnsiTheme="minorHAnsi"/>
-          <w:b w:val="0"/>
-          <w:bCs w:val="0"/>
-          <w:color w:val="FF0000"/>
-          <w:sz w:val="24"/>
-          <w:szCs w:val="24"/>
-        </w:rPr>
-        <w:t xml:space="preserve"> Library</w:t>
-      </w:r>
-      <w:r>
-        <w:rPr>
-          <w:rFonts w:asciiTheme="minorHAnsi" w:hAnsiTheme="minorHAnsi"/>
-          <w:b w:val="0"/>
-          <w:bCs w:val="0"/>
-          <w:sz w:val="24"/>
-          <w:szCs w:val="24"/>
-        </w:rPr>
-        <w:t>)</w:t>
-      </w:r>
-      <w:r>
-        <w:rPr>
-          <w:rFonts w:asciiTheme="minorHAnsi" w:hAnsiTheme="minorHAnsi" w:hint="eastAsia"/>
-          <w:b w:val="0"/>
-          <w:bCs w:val="0"/>
-          <w:sz w:val="24"/>
-          <w:szCs w:val="24"/>
-        </w:rPr>
-        <w:t>去學習如何</w:t>
-      </w:r>
-      <w:r>
-        <w:rPr>
-          <w:rFonts w:asciiTheme="minorHAnsi" w:hAnsiTheme="minorHAnsi" w:hint="eastAsia"/>
-          <w:b w:val="0"/>
-          <w:bCs w:val="0"/>
-          <w:sz w:val="24"/>
-          <w:szCs w:val="24"/>
-        </w:rPr>
-        <w:t>下</w:t>
-      </w:r>
-      <w:r>
-        <w:rPr>
-          <w:rFonts w:asciiTheme="minorHAnsi" w:hAnsiTheme="minorHAnsi" w:hint="eastAsia"/>
-          <w:b w:val="0"/>
-          <w:bCs w:val="0"/>
-          <w:sz w:val="24"/>
-          <w:szCs w:val="24"/>
-        </w:rPr>
-        <w:t>p</w:t>
-      </w:r>
-      <w:r>
-        <w:rPr>
-          <w:rFonts w:asciiTheme="minorHAnsi" w:hAnsiTheme="minorHAnsi"/>
-          <w:b w:val="0"/>
-          <w:bCs w:val="0"/>
-          <w:sz w:val="24"/>
-          <w:szCs w:val="24"/>
-        </w:rPr>
-        <w:t>rompt</w:t>
-      </w:r>
-    </w:p>
-    <w:p>
-      <w:pPr>
-        <w:spacing w:line="276" w:lineRule="auto"/>
-        <w:rPr>
-          <w:rFonts w:asciiTheme="minorHAnsi" w:hAnsiTheme="minorHAnsi" w:hint="eastAsia"/>
-          <w:b w:val="0"/>
-          <w:bCs w:val="0"/>
-          <w:sz w:val="24"/>
-          <w:szCs w:val="24"/>
-        </w:rPr>
-      </w:pPr>
-    </w:p>
-    <w:p>
-      <w:pPr>
-        <w:spacing w:line="276" w:lineRule="auto"/>
-        <w:rPr>
-          <w:rFonts w:asciiTheme="minorHAnsi" w:hAnsiTheme="minorHAnsi" w:hint="eastAsia"/>
+      <w:r>
+        <w:rPr>
+          <w:rFonts w:asciiTheme="minorHAnsi" w:hAnsiTheme="minorHAnsi" w:hint="eastAsia"/>
+          <w:color w:val="FF0000"/>
           <w:sz w:val="28"/>
           <w:szCs w:val="28"/>
         </w:rPr>
-      </w:pPr>
-      <w:r>
-        <w:rPr>
-          <w:rFonts w:asciiTheme="minorHAnsi" w:hAnsiTheme="minorHAnsi"/>
+        <w:t>，以及研究</w:t>
+      </w:r>
+      <w:r>
+        <w:rPr>
+          <w:rFonts w:asciiTheme="minorHAnsi" w:hAnsiTheme="minorHAnsi"/>
+          <w:color w:val="FF0000"/>
           <w:sz w:val="28"/>
           <w:szCs w:val="28"/>
         </w:rPr>
+        <w:t>GPT</w:t>
+      </w:r>
+      <w:r>
+        <w:rPr>
+          <w:rFonts w:asciiTheme="minorHAnsi" w:hAnsiTheme="minorHAnsi" w:hint="eastAsia"/>
+          <w:color w:val="FF0000"/>
+          <w:sz w:val="28"/>
+          <w:szCs w:val="28"/>
+        </w:rPr>
+        <w:t>是否有能力協助更改</w:t>
+      </w:r>
+      <w:r>
+        <w:rPr>
+          <w:rFonts w:asciiTheme="minorHAnsi" w:hAnsiTheme="minorHAnsi"/>
+          <w:color w:val="FF0000"/>
+          <w:sz w:val="28"/>
+          <w:szCs w:val="28"/>
+        </w:rPr>
+        <w:t>script</w:t>
+      </w:r>
+    </w:p>
+    <w:p>
+      <w:pPr>
+        <w:spacing w:line="276" w:lineRule="auto"/>
+        <w:rPr>
+          <w:rFonts w:asciiTheme="minorHAnsi" w:hAnsiTheme="minorHAnsi"/>
+          <w:sz w:val="24"/>
+          <w:szCs w:val="24"/>
+        </w:rPr>
+      </w:pPr>
+    </w:p>
+    <w:p>
+      <w:pPr>
+        <w:spacing w:line="276" w:lineRule="auto"/>
+        <w:rPr>
+          <w:rFonts w:asciiTheme="minorHAnsi" w:hAnsiTheme="minorHAnsi"/>
+          <w:b w:val="0"/>
+          <w:bCs w:val="0"/>
+          <w:sz w:val="24"/>
+          <w:szCs w:val="24"/>
+        </w:rPr>
+      </w:pPr>
+      <w:r>
+        <w:rPr>
+          <w:rFonts w:asciiTheme="minorHAnsi" w:hAnsiTheme="minorHAnsi" w:hint="eastAsia"/>
+          <w:b w:val="0"/>
+          <w:bCs w:val="0"/>
+          <w:sz w:val="24"/>
+          <w:szCs w:val="24"/>
+        </w:rPr>
+        <w:t>優化</w:t>
+      </w:r>
+      <w:r>
+        <w:rPr>
+          <w:rFonts w:asciiTheme="minorHAnsi" w:hAnsiTheme="minorHAnsi"/>
+          <w:b w:val="0"/>
+          <w:bCs w:val="0"/>
+          <w:sz w:val="24"/>
+          <w:szCs w:val="24"/>
+        </w:rPr>
+        <w:t>Part 1</w:t>
+      </w:r>
+      <w:r>
+        <w:rPr>
+          <w:rFonts w:asciiTheme="minorHAnsi" w:hAnsiTheme="minorHAnsi" w:hint="eastAsia"/>
+          <w:b w:val="0"/>
+          <w:bCs w:val="0"/>
+          <w:sz w:val="24"/>
+          <w:szCs w:val="24"/>
+        </w:rPr>
+        <w:t>的</w:t>
+      </w:r>
+      <w:r>
+        <w:rPr>
+          <w:rFonts w:asciiTheme="minorHAnsi" w:hAnsiTheme="minorHAnsi"/>
+          <w:b w:val="0"/>
+          <w:bCs w:val="0"/>
+          <w:sz w:val="24"/>
+          <w:szCs w:val="24"/>
+        </w:rPr>
+        <w:t xml:space="preserve"> </w:t>
+      </w:r>
+      <w:r>
+        <w:rPr>
+          <w:rFonts w:asciiTheme="minorHAnsi" w:hAnsiTheme="minorHAnsi" w:hint="eastAsia"/>
+          <w:b w:val="0"/>
+          <w:bCs w:val="0"/>
+          <w:sz w:val="24"/>
+          <w:szCs w:val="24"/>
+        </w:rPr>
+        <w:t>p</w:t>
+      </w:r>
+      <w:r>
+        <w:rPr>
+          <w:rFonts w:asciiTheme="minorHAnsi" w:hAnsiTheme="minorHAnsi"/>
+          <w:b w:val="0"/>
+          <w:bCs w:val="0"/>
+          <w:sz w:val="24"/>
+          <w:szCs w:val="24"/>
+        </w:rPr>
+        <w:t>rompt</w:t>
+      </w:r>
+      <w:r>
+        <w:rPr>
+          <w:rFonts w:asciiTheme="minorHAnsi" w:hAnsiTheme="minorHAnsi" w:hint="eastAsia"/>
+          <w:b w:val="0"/>
+          <w:bCs w:val="0"/>
+          <w:sz w:val="24"/>
+          <w:szCs w:val="24"/>
+        </w:rPr>
+        <w:t xml:space="preserve"> </w:t>
+      </w:r>
+      <w:r>
+        <w:rPr>
+          <w:rFonts w:asciiTheme="minorHAnsi" w:hAnsiTheme="minorHAnsi"/>
+          <w:b w:val="0"/>
+          <w:bCs w:val="0"/>
+          <w:sz w:val="24"/>
+          <w:szCs w:val="24"/>
+        </w:rPr>
+        <w:t xml:space="preserve"> </w:t>
+      </w:r>
+      <w:r>
+        <w:rPr>
+          <w:rFonts w:asciiTheme="minorHAnsi" w:hAnsiTheme="minorHAnsi"/>
+          <w:b w:val="0"/>
+          <w:bCs w:val="0"/>
+          <w:sz w:val="24"/>
+          <w:szCs w:val="24"/>
+        </w:rPr>
+        <w:t xml:space="preserve">– </w:t>
+      </w:r>
+      <w:r>
+        <w:rPr>
+          <w:rFonts w:asciiTheme="minorHAnsi" w:hAnsiTheme="minorHAnsi"/>
+          <w:b w:val="0"/>
+          <w:bCs w:val="0"/>
+          <w:sz w:val="24"/>
+          <w:szCs w:val="24"/>
+        </w:rPr>
+        <w:t xml:space="preserve"> </w:t>
+      </w:r>
+      <w:r>
+        <w:rPr>
+          <w:rFonts w:asciiTheme="minorHAnsi" w:hAnsiTheme="minorHAnsi" w:hint="eastAsia"/>
+          <w:b w:val="0"/>
+          <w:bCs w:val="0"/>
+          <w:sz w:val="24"/>
+          <w:szCs w:val="24"/>
+        </w:rPr>
+        <w:t>利用</w:t>
+      </w:r>
+      <w:r>
+        <w:rPr>
+          <w:rFonts w:asciiTheme="minorHAnsi" w:hAnsiTheme="minorHAnsi"/>
+          <w:b w:val="0"/>
+          <w:bCs w:val="0"/>
+          <w:sz w:val="24"/>
+          <w:szCs w:val="24"/>
+        </w:rPr>
+        <w:t>MLP MODEL (</w:t>
+      </w:r>
+      <w:r>
+        <w:rPr>
+          <w:rFonts w:asciiTheme="minorHAnsi" w:hAnsiTheme="minorHAnsi"/>
+          <w:b w:val="0"/>
+          <w:bCs w:val="0"/>
+          <w:color w:val="FF0000"/>
+          <w:sz w:val="24"/>
+          <w:szCs w:val="24"/>
+        </w:rPr>
+        <w:t>stable_baselines3 Library</w:t>
+      </w:r>
+      <w:r>
+        <w:rPr>
+          <w:rFonts w:asciiTheme="minorHAnsi" w:hAnsiTheme="minorHAnsi"/>
+          <w:b w:val="0"/>
+          <w:bCs w:val="0"/>
+          <w:sz w:val="24"/>
+          <w:szCs w:val="24"/>
+        </w:rPr>
+        <w:t>)</w:t>
+      </w:r>
+      <w:r>
+        <w:rPr>
+          <w:rFonts w:asciiTheme="minorHAnsi" w:hAnsiTheme="minorHAnsi" w:hint="eastAsia"/>
+          <w:b w:val="0"/>
+          <w:bCs w:val="0"/>
+          <w:sz w:val="24"/>
+          <w:szCs w:val="24"/>
+        </w:rPr>
+        <w:t>去學習如何</w:t>
+      </w:r>
+      <w:r>
+        <w:rPr>
+          <w:rFonts w:asciiTheme="minorHAnsi" w:hAnsiTheme="minorHAnsi" w:hint="eastAsia"/>
+          <w:b w:val="0"/>
+          <w:bCs w:val="0"/>
+          <w:sz w:val="24"/>
+          <w:szCs w:val="24"/>
+        </w:rPr>
+        <w:t>下</w:t>
+      </w:r>
+      <w:r>
+        <w:rPr>
+          <w:rFonts w:asciiTheme="minorHAnsi" w:hAnsiTheme="minorHAnsi" w:hint="eastAsia"/>
+          <w:b w:val="0"/>
+          <w:bCs w:val="0"/>
+          <w:sz w:val="24"/>
+          <w:szCs w:val="24"/>
+        </w:rPr>
+        <w:t>p</w:t>
+      </w:r>
+      <w:r>
+        <w:rPr>
+          <w:rFonts w:asciiTheme="minorHAnsi" w:hAnsiTheme="minorHAnsi"/>
+          <w:b w:val="0"/>
+          <w:bCs w:val="0"/>
+          <w:sz w:val="24"/>
+          <w:szCs w:val="24"/>
+        </w:rPr>
+        <w:t>rompt</w:t>
+      </w:r>
+    </w:p>
+    <w:p>
+      <w:pPr>
+        <w:spacing w:line="276" w:lineRule="auto"/>
+        <w:rPr>
+          <w:rFonts w:asciiTheme="minorHAnsi" w:hAnsiTheme="minorHAnsi"/>
+          <w:b w:val="0"/>
+          <w:bCs w:val="0"/>
+          <w:sz w:val="24"/>
+          <w:szCs w:val="24"/>
+        </w:rPr>
+      </w:pPr>
+    </w:p>
+    <w:p>
+      <w:pPr>
+        <w:spacing w:line="276" w:lineRule="auto"/>
+        <w:rPr>
+          <w:rFonts w:asciiTheme="minorHAnsi" w:hAnsiTheme="minorHAnsi"/>
+          <w:sz w:val="28"/>
+          <w:szCs w:val="28"/>
+        </w:rPr>
+      </w:pPr>
+      <w:r>
+        <w:rPr>
+          <w:rFonts w:asciiTheme="minorHAnsi" w:hAnsiTheme="minorHAnsi"/>
+          <w:sz w:val="28"/>
+          <w:szCs w:val="28"/>
+        </w:rPr>
         <w:t>Model, Env –</w:t>
       </w:r>
     </w:p>
@@ -1451,7 +1548,7 @@
         <w:spacing w:line="276" w:lineRule="auto"/>
         <w:ind w:left="720"/>
         <w:rPr>
-          <w:rFonts w:asciiTheme="minorHAnsi" w:hAnsiTheme="minorHAnsi" w:hint="eastAsia"/>
+          <w:rFonts w:asciiTheme="minorHAnsi" w:hAnsiTheme="minorHAnsi"/>
           <w:b w:val="0"/>
           <w:bCs w:val="0"/>
           <w:sz w:val="24"/>
@@ -1548,7 +1645,7 @@
       <w:pPr>
         <w:spacing w:line="276" w:lineRule="auto"/>
         <w:rPr>
-          <w:rFonts w:asciiTheme="minorHAnsi" w:hAnsiTheme="minorHAnsi" w:hint="eastAsia"/>
+          <w:rFonts w:asciiTheme="minorHAnsi" w:hAnsiTheme="minorHAnsi"/>
           <w:b w:val="0"/>
           <w:bCs w:val="0"/>
           <w:sz w:val="24"/>
@@ -1638,7 +1735,7 @@
       <w:pPr>
         <w:spacing w:line="276" w:lineRule="auto"/>
         <w:rPr>
-          <w:rFonts w:asciiTheme="minorHAnsi" w:hAnsiTheme="minorHAnsi"/>
+          <w:rFonts w:asciiTheme="minorHAnsi" w:hAnsiTheme="minorHAnsi" w:hint="eastAsia"/>
           <w:b w:val="0"/>
           <w:bCs w:val="0"/>
           <w:sz w:val="32"/>
@@ -1938,7 +2035,7 @@
         <w:spacing w:line="360" w:lineRule="auto"/>
         <w:ind w:left="720"/>
         <w:rPr>
-          <w:rFonts w:asciiTheme="minorHAnsi" w:hAnsiTheme="minorHAnsi" w:hint="eastAsia"/>
+          <w:rFonts w:asciiTheme="minorHAnsi" w:hAnsiTheme="minorHAnsi"/>
           <w:b w:val="0"/>
           <w:bCs w:val="0"/>
           <w:sz w:val="24"/>
@@ -2002,7 +2099,7 @@
         <w:spacing w:line="360" w:lineRule="auto"/>
         <w:ind w:left="720"/>
         <w:rPr>
-          <w:rFonts w:asciiTheme="minorHAnsi" w:hAnsiTheme="minorHAnsi" w:hint="eastAsia"/>
+          <w:rFonts w:asciiTheme="minorHAnsi" w:hAnsiTheme="minorHAnsi"/>
           <w:b w:val="0"/>
           <w:bCs w:val="0"/>
           <w:sz w:val="24"/>
@@ -2046,7 +2143,7 @@
         <w:spacing w:line="360" w:lineRule="auto"/>
         <w:ind w:left="720"/>
         <w:rPr>
-          <w:rFonts w:asciiTheme="minorHAnsi" w:hAnsiTheme="minorHAnsi" w:hint="eastAsia"/>
+          <w:rFonts w:asciiTheme="minorHAnsi" w:hAnsiTheme="minorHAnsi"/>
           <w:b w:val="0"/>
           <w:bCs w:val="0"/>
           <w:sz w:val="24"/>
@@ -2210,7 +2307,7 @@
       <w:pPr>
         <w:spacing w:line="276" w:lineRule="auto"/>
         <w:rPr>
-          <w:rFonts w:asciiTheme="minorHAnsi" w:hAnsiTheme="minorHAnsi" w:hint="eastAsia"/>
+          <w:rFonts w:asciiTheme="minorHAnsi" w:hAnsiTheme="minorHAnsi"/>
           <w:b w:val="0"/>
           <w:bCs w:val="0"/>
           <w:sz w:val="24"/>
@@ -2258,7 +2355,7 @@
       <w:pPr>
         <w:spacing w:line="276" w:lineRule="auto"/>
         <w:rPr>
-          <w:rFonts w:asciiTheme="minorHAnsi" w:hAnsiTheme="minorHAnsi" w:hint="eastAsia"/>
+          <w:rFonts w:asciiTheme="minorHAnsi" w:hAnsiTheme="minorHAnsi"/>
           <w:b w:val="0"/>
           <w:bCs w:val="0"/>
           <w:sz w:val="24"/>
@@ -2271,7 +2368,7 @@
         <w:spacing w:line="276" w:lineRule="auto"/>
         <w:ind w:left="720"/>
         <w:rPr>
-          <w:rFonts w:asciiTheme="minorHAnsi" w:hAnsiTheme="minorHAnsi" w:hint="eastAsia"/>
+          <w:rFonts w:asciiTheme="minorHAnsi" w:hAnsiTheme="minorHAnsi"/>
           <w:b w:val="0"/>
           <w:bCs w:val="0"/>
           <w:sz w:val="24"/>
@@ -2751,7 +2848,7 @@
         <w:spacing w:line="276" w:lineRule="auto"/>
         <w:ind w:left="720" w:firstLine="720"/>
         <w:rPr>
-          <w:rFonts w:asciiTheme="minorHAnsi" w:hAnsiTheme="minorHAnsi" w:hint="eastAsia"/>
+          <w:rFonts w:asciiTheme="minorHAnsi" w:hAnsiTheme="minorHAnsi"/>
           <w:b w:val="0"/>
           <w:bCs w:val="0"/>
           <w:color w:val="FF0000"/>
@@ -2842,7 +2939,29 @@
           <w:sz w:val="24"/>
           <w:szCs w:val="24"/>
         </w:rPr>
-        <w:t>模擬的多位評審評分。</w:t>
+        <w:t>模擬</w:t>
+      </w:r>
+      <w:r>
+        <w:rPr>
+          <w:rFonts w:asciiTheme="minorHAnsi" w:hAnsiTheme="minorHAnsi" w:hint="eastAsia"/>
+          <w:b w:val="0"/>
+          <w:bCs w:val="0"/>
+          <w:color w:val="000000" w:themeColor="text1"/>
+          <w:sz w:val="24"/>
+          <w:szCs w:val="24"/>
+        </w:rPr>
+        <w:t xml:space="preserve"> </w:t>
+      </w:r>
+      <w:r>
+        <w:rPr>
+          <w:rFonts w:asciiTheme="minorHAnsi" w:hAnsiTheme="minorHAnsi" w:hint="eastAsia"/>
+          <w:b w:val="0"/>
+          <w:bCs w:val="0"/>
+          <w:color w:val="000000" w:themeColor="text1"/>
+          <w:sz w:val="24"/>
+          <w:szCs w:val="24"/>
+        </w:rPr>
+        <w:t>的多位評審評分。</w:t>
       </w:r>
       <w:r>
         <w:rPr>
@@ -2883,35 +3002,24 @@
         <w:spacing w:line="276" w:lineRule="auto"/>
         <w:ind w:left="720" w:firstLine="720"/>
         <w:rPr>
-          <w:rFonts w:asciiTheme="minorHAnsi" w:hAnsiTheme="minorHAnsi" w:hint="eastAsia"/>
-          <w:b w:val="0"/>
-          <w:bCs w:val="0"/>
-          <w:color w:val="000000" w:themeColor="text1"/>
-          <w:sz w:val="24"/>
-          <w:szCs w:val="24"/>
-        </w:rPr>
-      </w:pPr>
-      <w:r>
-        <w:rPr>
-          <w:rFonts w:asciiTheme="minorHAnsi" w:hAnsiTheme="minorHAnsi" w:hint="eastAsia"/>
-          <w:b w:val="0"/>
-          <w:bCs w:val="0"/>
-          <w:color w:val="000000" w:themeColor="text1"/>
-          <w:sz w:val="24"/>
-          <w:szCs w:val="24"/>
-        </w:rPr>
-        <w:t>各個評審分數</w:t>
-      </w:r>
-      <w:r>
-        <w:rPr>
-          <w:rFonts w:asciiTheme="minorHAnsi" w:hAnsiTheme="minorHAnsi" w:hint="eastAsia"/>
-          <w:b w:val="0"/>
-          <w:bCs w:val="0"/>
-          <w:color w:val="000000" w:themeColor="text1"/>
-          <w:sz w:val="24"/>
-          <w:szCs w:val="24"/>
-        </w:rPr>
-        <w:t>變高為正獎勵，變低為負獎勵。</w:t>
+          <w:rFonts w:asciiTheme="minorHAnsi" w:hAnsiTheme="minorHAnsi"/>
+          <w:b w:val="0"/>
+          <w:bCs w:val="0"/>
+          <w:color w:val="000000" w:themeColor="text1"/>
+          <w:sz w:val="24"/>
+          <w:szCs w:val="24"/>
+        </w:rPr>
+      </w:pPr>
+      <w:r>
+        <w:rPr>
+          <w:rFonts w:asciiTheme="minorHAnsi" w:hAnsiTheme="minorHAnsi" w:hint="eastAsia"/>
+          <w:b w:val="0"/>
+          <w:bCs w:val="0"/>
+          <w:color w:val="000000" w:themeColor="text1"/>
+          <w:sz w:val="24"/>
+          <w:szCs w:val="24"/>
+        </w:rPr>
+        <w:t>各個評審分數變高為正獎勵，變低為負獎勵。</w:t>
       </w:r>
     </w:p>
     <w:p>
@@ -3194,7 +3302,7 @@
         <w:spacing w:line="276" w:lineRule="auto"/>
         <w:ind w:left="720" w:firstLine="720"/>
         <w:rPr>
-          <w:rFonts w:asciiTheme="minorHAnsi" w:hAnsiTheme="minorHAnsi" w:hint="eastAsia"/>
+          <w:rFonts w:asciiTheme="minorHAnsi" w:hAnsiTheme="minorHAnsi"/>
           <w:b w:val="0"/>
           <w:bCs w:val="0"/>
           <w:color w:val="000000" w:themeColor="text1"/>
@@ -3280,7 +3388,7 @@
         <w:spacing w:line="276" w:lineRule="auto"/>
         <w:ind w:left="1440"/>
         <w:rPr>
-          <w:rFonts w:asciiTheme="minorHAnsi" w:hAnsiTheme="minorHAnsi" w:hint="eastAsia"/>
+          <w:rFonts w:asciiTheme="minorHAnsi" w:hAnsiTheme="minorHAnsi"/>
           <w:b w:val="0"/>
           <w:bCs w:val="0"/>
           <w:color w:val="000000" w:themeColor="text1"/>

</xml_diff>